<commit_message>
Final Project Commit: Sync manual updates from user
</commit_message>
<xml_diff>
--- a/MANUAL_USUARIO.docx
+++ b/MANUAL_USUARIO.docx
@@ -5,62 +5,242 @@
     <w:p>
       <w:pPr>
         <w:pStyle w:val="Ttulo"/>
+        <w:rPr>
+          <w:lang w:val="es-ES"/>
+          <w:rPrChange w:id="0" w:author="José Martínez Carrera" w:date="2026-02-10T15:58:00Z" w16du:dateUtc="2026-02-10T14:58:00Z">
+            <w:rPr/>
+          </w:rPrChange>
+        </w:rPr>
       </w:pPr>
       <w:r>
-        <w:t>Manual de Usuario: Automatización de Facturas (FrasCL)</w:t>
+        <w:rPr>
+          <w:lang w:val="es-ES"/>
+          <w:rPrChange w:id="1" w:author="José Martínez Carrera" w:date="2026-02-10T15:58:00Z" w16du:dateUtc="2026-02-10T14:58:00Z">
+            <w:rPr/>
+          </w:rPrChange>
+        </w:rPr>
+        <w:t>Manual de Usuario: Automatización de Facturas (</w:t>
+      </w:r>
+      <w:proofErr w:type="spellStart"/>
+      <w:r>
+        <w:rPr>
+          <w:lang w:val="es-ES"/>
+          <w:rPrChange w:id="2" w:author="José Martínez Carrera" w:date="2026-02-10T15:58:00Z" w16du:dateUtc="2026-02-10T14:58:00Z">
+            <w:rPr/>
+          </w:rPrChange>
+        </w:rPr>
+        <w:t>FrasCL</w:t>
+      </w:r>
+      <w:proofErr w:type="spellEnd"/>
+      <w:r>
+        <w:rPr>
+          <w:lang w:val="es-ES"/>
+          <w:rPrChange w:id="3" w:author="José Martínez Carrera" w:date="2026-02-10T15:58:00Z" w16du:dateUtc="2026-02-10T14:58:00Z">
+            <w:rPr/>
+          </w:rPrChange>
+        </w:rPr>
+        <w:t>)</w:t>
       </w:r>
     </w:p>
     <w:p>
       <w:pPr>
         <w:pStyle w:val="Ttulo1"/>
+        <w:rPr>
+          <w:lang w:val="es-ES"/>
+          <w:rPrChange w:id="4" w:author="José Martínez Carrera" w:date="2026-02-10T15:58:00Z" w16du:dateUtc="2026-02-10T14:58:00Z">
+            <w:rPr/>
+          </w:rPrChange>
+        </w:rPr>
       </w:pPr>
       <w:r>
+        <w:rPr>
+          <w:lang w:val="es-ES"/>
+          <w:rPrChange w:id="5" w:author="José Martínez Carrera" w:date="2026-02-10T15:58:00Z" w16du:dateUtc="2026-02-10T14:58:00Z">
+            <w:rPr/>
+          </w:rPrChange>
+        </w:rPr>
         <w:t>Requisitos Previos</w:t>
       </w:r>
     </w:p>
     <w:p>
+      <w:pPr>
+        <w:rPr>
+          <w:lang w:val="es-ES"/>
+          <w:rPrChange w:id="6" w:author="José Martínez Carrera" w:date="2026-02-10T15:58:00Z" w16du:dateUtc="2026-02-10T14:58:00Z">
+            <w:rPr/>
+          </w:rPrChange>
+        </w:rPr>
+      </w:pPr>
       <w:r>
         <w:rPr>
           <w:b/>
+          <w:lang w:val="es-ES"/>
+          <w:rPrChange w:id="7" w:author="José Martínez Carrera" w:date="2026-02-10T15:58:00Z" w16du:dateUtc="2026-02-10T14:58:00Z">
+            <w:rPr>
+              <w:b/>
+            </w:rPr>
+          </w:rPrChange>
         </w:rPr>
         <w:t xml:space="preserve">1. Archivo de Datos: </w:t>
       </w:r>
       <w:r>
-        <w:t>Debes tener el archivo Excel con las facturas en la misma carpeta que el programa. El archivo debe llamarse exactamente: 20260209 BORRADOR FRASCL.xlsx.</w:t>
+        <w:rPr>
+          <w:lang w:val="es-ES"/>
+          <w:rPrChange w:id="8" w:author="José Martínez Carrera" w:date="2026-02-10T15:58:00Z" w16du:dateUtc="2026-02-10T14:58:00Z">
+            <w:rPr/>
+          </w:rPrChange>
+        </w:rPr>
+        <w:t>Debes tener el archivo Excel con las facturas en la misma carpeta que el programa. El archivo debe llamarse exactamente: FRASCL.xlsx.</w:t>
       </w:r>
     </w:p>
     <w:p>
+      <w:pPr>
+        <w:rPr>
+          <w:lang w:val="es-ES"/>
+          <w:rPrChange w:id="9" w:author="José Martínez Carrera" w:date="2026-02-10T15:58:00Z" w16du:dateUtc="2026-02-10T14:58:00Z">
+            <w:rPr/>
+          </w:rPrChange>
+        </w:rPr>
+      </w:pPr>
       <w:r>
         <w:rPr>
           <w:b/>
+          <w:lang w:val="es-ES"/>
+          <w:rPrChange w:id="10" w:author="José Martínez Carrera" w:date="2026-02-10T15:58:00Z" w16du:dateUtc="2026-02-10T14:58:00Z">
+            <w:rPr>
+              <w:b/>
+            </w:rPr>
+          </w:rPrChange>
         </w:rPr>
         <w:t xml:space="preserve">2. Preparación del Excel: </w:t>
       </w:r>
       <w:r>
+        <w:rPr>
+          <w:lang w:val="es-ES"/>
+          <w:rPrChange w:id="11" w:author="José Martínez Carrera" w:date="2026-02-10T15:58:00Z" w16du:dateUtc="2026-02-10T14:58:00Z">
+            <w:rPr/>
+          </w:rPrChange>
+        </w:rPr>
         <w:t>Asegúrate de que el Excel no esté abierto en ese momento para evitar errores de acceso.</w:t>
       </w:r>
     </w:p>
     <w:p>
       <w:pPr>
         <w:pStyle w:val="Ttulo1"/>
+        <w:rPr>
+          <w:lang w:val="es-ES"/>
+          <w:rPrChange w:id="12" w:author="José Martínez Carrera" w:date="2026-02-10T15:58:00Z" w16du:dateUtc="2026-02-10T14:58:00Z">
+            <w:rPr/>
+          </w:rPrChange>
+        </w:rPr>
       </w:pPr>
       <w:r>
+        <w:rPr>
+          <w:lang w:val="es-ES"/>
+          <w:rPrChange w:id="13" w:author="José Martínez Carrera" w:date="2026-02-10T15:58:00Z" w16du:dateUtc="2026-02-10T14:58:00Z">
+            <w:rPr/>
+          </w:rPrChange>
+        </w:rPr>
         <w:t>Cómo ejecutar el programa</w:t>
       </w:r>
     </w:p>
     <w:p>
+      <w:pPr>
+        <w:rPr>
+          <w:lang w:val="es-ES"/>
+          <w:rPrChange w:id="14" w:author="José Martínez Carrera" w:date="2026-02-10T15:58:00Z" w16du:dateUtc="2026-02-10T14:58:00Z">
+            <w:rPr/>
+          </w:rPrChange>
+        </w:rPr>
+      </w:pPr>
       <w:r>
-        <w:t>1. Abrir la carpeta compartida: Navega en tu explorador de archivos hasta: \\srv-gesico\Proyectos IA Vicente\PROYECTO FrasCL</w:t>
+        <w:rPr>
+          <w:lang w:val="es-ES"/>
+          <w:rPrChange w:id="15" w:author="José Martínez Carrera" w:date="2026-02-10T15:58:00Z" w16du:dateUtc="2026-02-10T14:58:00Z">
+            <w:rPr/>
+          </w:rPrChange>
+        </w:rPr>
+        <w:t xml:space="preserve">1. Abrir la carpeta compartida: Navega en tu explorador de archivos hasta: </w:t>
+      </w:r>
+      <w:r>
+        <w:rPr>
+          <w:lang w:val="es-ES"/>
+        </w:rPr>
+        <w:t>la carpeta donde tengas instalado el programa</w:t>
       </w:r>
     </w:p>
     <w:p>
+      <w:pPr>
+        <w:rPr>
+          <w:lang w:val="es-ES"/>
+          <w:rPrChange w:id="16" w:author="José Martínez Carrera" w:date="2026-02-10T15:58:00Z" w16du:dateUtc="2026-02-10T14:58:00Z">
+            <w:rPr/>
+          </w:rPrChange>
+        </w:rPr>
+      </w:pPr>
       <w:r>
+        <w:rPr>
+          <w:lang w:val="es-ES"/>
+          <w:rPrChange w:id="17" w:author="José Martínez Carrera" w:date="2026-02-10T15:58:00Z" w16du:dateUtc="2026-02-10T14:58:00Z">
+            <w:rPr/>
+          </w:rPrChange>
+        </w:rPr>
         <w:t>2. Ejecutar el proceso: Busca el archivo llamado INICIAR_AUTOMATIZACION.bat. Haz doble clic sobre él. Se abrirá una ventana negra que te informará del progreso.</w:t>
       </w:r>
     </w:p>
     <w:p>
       <w:r>
-        <w:t xml:space="preserve">3. Resultado: El programa creará automáticamente una carpeta llamada Facturas_Generadas. Dentro encontrarás un archivo PDF </w:t>
+        <w:rPr>
+          <w:lang w:val="es-ES"/>
+          <w:rPrChange w:id="18" w:author="José Martínez Carrera" w:date="2026-02-10T15:58:00Z" w16du:dateUtc="2026-02-10T14:58:00Z">
+            <w:rPr/>
+          </w:rPrChange>
+        </w:rPr>
+        <w:t xml:space="preserve">3. Resultado: El programa creará automáticamente una carpeta llamada </w:t>
+      </w:r>
+      <w:proofErr w:type="spellStart"/>
+      <w:r>
+        <w:rPr>
+          <w:lang w:val="es-ES"/>
+          <w:rPrChange w:id="19" w:author="José Martínez Carrera" w:date="2026-02-10T15:58:00Z" w16du:dateUtc="2026-02-10T14:58:00Z">
+            <w:rPr/>
+          </w:rPrChange>
+        </w:rPr>
+        <w:t>Facturas_Generadas</w:t>
+      </w:r>
+      <w:proofErr w:type="spellEnd"/>
+      <w:r>
+        <w:rPr>
+          <w:lang w:val="es-ES"/>
+          <w:rPrChange w:id="20" w:author="José Martínez Carrera" w:date="2026-02-10T15:58:00Z" w16du:dateUtc="2026-02-10T14:58:00Z">
+            <w:rPr/>
+          </w:rPrChange>
+        </w:rPr>
+        <w:t xml:space="preserve">. </w:t>
+      </w:r>
+      <w:proofErr w:type="spellStart"/>
+      <w:r>
+        <w:t>Dentro</w:t>
+      </w:r>
+      <w:proofErr w:type="spellEnd"/>
+      <w:r>
+        <w:t xml:space="preserve"> </w:t>
+      </w:r>
+      <w:proofErr w:type="spellStart"/>
+      <w:r>
+        <w:t>encontrarás</w:t>
+      </w:r>
+      <w:proofErr w:type="spellEnd"/>
+      <w:r>
+        <w:t xml:space="preserve"> un </w:t>
+      </w:r>
+      <w:proofErr w:type="spellStart"/>
+      <w:r>
+        <w:t>archivo</w:t>
+      </w:r>
+      <w:proofErr w:type="spellEnd"/>
+      <w:r>
+        <w:t xml:space="preserve"> PDF </w:t>
       </w:r>
       <w:proofErr w:type="spellStart"/>
       <w:r>
@@ -89,6 +269,9 @@
     </w:p>
     <w:p>
       <w:r>
+        <w:rPr>
+          <w:noProof/>
+        </w:rPr>
         <w:drawing>
           <wp:inline distT="0" distB="0" distL="0" distR="0" wp14:anchorId="4F7B294A" wp14:editId="09B005D9">
             <wp:extent cx="5486400" cy="2701925"/>
@@ -128,6 +311,9 @@
     </w:p>
     <w:p>
       <w:r>
+        <w:rPr>
+          <w:noProof/>
+        </w:rPr>
         <w:lastRenderedPageBreak/>
         <w:drawing>
           <wp:inline distT="0" distB="0" distL="0" distR="0" wp14:anchorId="71512E36" wp14:editId="57D3BED6">
@@ -168,6 +354,9 @@
     </w:p>
     <w:p>
       <w:r>
+        <w:rPr>
+          <w:noProof/>
+        </w:rPr>
         <w:drawing>
           <wp:inline distT="0" distB="0" distL="0" distR="0" wp14:anchorId="48AFAF81" wp14:editId="79D4B347">
             <wp:extent cx="5486400" cy="1409700"/>
@@ -207,6 +396,9 @@
     </w:p>
     <w:p>
       <w:r>
+        <w:rPr>
+          <w:noProof/>
+        </w:rPr>
         <w:drawing>
           <wp:inline distT="0" distB="0" distL="0" distR="0" wp14:anchorId="1ED60944" wp14:editId="60E42F5B">
             <wp:extent cx="5486400" cy="3609975"/>
@@ -247,24 +439,89 @@
     <w:p>
       <w:pPr>
         <w:pStyle w:val="Ttulo1"/>
+        <w:rPr>
+          <w:lang w:val="es-ES"/>
+          <w:rPrChange w:id="21" w:author="José Martínez Carrera" w:date="2026-02-10T15:58:00Z" w16du:dateUtc="2026-02-10T14:58:00Z">
+            <w:rPr/>
+          </w:rPrChange>
+        </w:rPr>
       </w:pPr>
       <w:r>
+        <w:rPr>
+          <w:lang w:val="es-ES"/>
+          <w:rPrChange w:id="22" w:author="José Martínez Carrera" w:date="2026-02-10T15:58:00Z" w16du:dateUtc="2026-02-10T14:58:00Z">
+            <w:rPr/>
+          </w:rPrChange>
+        </w:rPr>
         <w:lastRenderedPageBreak/>
         <w:t>Notas Importantes</w:t>
       </w:r>
     </w:p>
     <w:p>
+      <w:pPr>
+        <w:rPr>
+          <w:lang w:val="es-ES"/>
+          <w:rPrChange w:id="23" w:author="José Martínez Carrera" w:date="2026-02-10T15:58:00Z" w16du:dateUtc="2026-02-10T14:58:00Z">
+            <w:rPr/>
+          </w:rPrChange>
+        </w:rPr>
+      </w:pPr>
       <w:r>
+        <w:rPr>
+          <w:lang w:val="es-ES"/>
+          <w:rPrChange w:id="24" w:author="José Martínez Carrera" w:date="2026-02-10T15:58:00Z" w16du:dateUtc="2026-02-10T14:58:00Z">
+            <w:rPr/>
+          </w:rPrChange>
+        </w:rPr>
         <w:t>- Formato de los datos: Si el Excel tiene errores, el PDF mostrará exactamente lo que ponga el Excel.</w:t>
       </w:r>
     </w:p>
     <w:p>
+      <w:pPr>
+        <w:rPr>
+          <w:lang w:val="es-ES"/>
+          <w:rPrChange w:id="25" w:author="José Martínez Carrera" w:date="2026-02-10T15:58:00Z" w16du:dateUtc="2026-02-10T14:58:00Z">
+            <w:rPr/>
+          </w:rPrChange>
+        </w:rPr>
+      </w:pPr>
       <w:r>
-        <w:t>- Nombres de Clientes: Caracteres especiales como / se sustituirán por _ .</w:t>
+        <w:rPr>
+          <w:lang w:val="es-ES"/>
+          <w:rPrChange w:id="26" w:author="José Martínez Carrera" w:date="2026-02-10T15:58:00Z" w16du:dateUtc="2026-02-10T14:58:00Z">
+            <w:rPr/>
+          </w:rPrChange>
+        </w:rPr>
+        <w:t xml:space="preserve">- Nombres de Clientes: Caracteres especiales como / se sustituirán por </w:t>
       </w:r>
+      <w:proofErr w:type="gramStart"/>
+      <w:r>
+        <w:rPr>
+          <w:lang w:val="es-ES"/>
+          <w:rPrChange w:id="27" w:author="José Martínez Carrera" w:date="2026-02-10T15:58:00Z" w16du:dateUtc="2026-02-10T14:58:00Z">
+            <w:rPr/>
+          </w:rPrChange>
+        </w:rPr>
+        <w:t>_ .</w:t>
+      </w:r>
+      <w:proofErr w:type="gramEnd"/>
     </w:p>
     <w:p>
+      <w:pPr>
+        <w:rPr>
+          <w:lang w:val="es-ES"/>
+          <w:rPrChange w:id="28" w:author="José Martínez Carrera" w:date="2026-02-10T15:58:00Z" w16du:dateUtc="2026-02-10T14:58:00Z">
+            <w:rPr/>
+          </w:rPrChange>
+        </w:rPr>
+      </w:pPr>
       <w:r>
+        <w:rPr>
+          <w:lang w:val="es-ES"/>
+          <w:rPrChange w:id="29" w:author="José Martínez Carrera" w:date="2026-02-10T15:58:00Z" w16du:dateUtc="2026-02-10T14:58:00Z">
+            <w:rPr/>
+          </w:rPrChange>
+        </w:rPr>
         <w:t>- Columna Total Factura: Se ajusta automáticamente para evitar cortes.</w:t>
       </w:r>
     </w:p>
@@ -479,6 +736,14 @@
     <w:abstractNumId w:val="0"/>
   </w:num>
 </w:numbering>
+</file>
+
+<file path=word/people.xml><?xml version="1.0" encoding="utf-8"?>
+<w15:people xmlns:wpc="http://schemas.microsoft.com/office/word/2010/wordprocessingCanvas" xmlns:cx="http://schemas.microsoft.com/office/drawing/2014/chartex" xmlns:cx1="http://schemas.microsoft.com/office/drawing/2015/9/8/chartex" xmlns:cx2="http://schemas.microsoft.com/office/drawing/2015/10/21/chartex" xmlns:cx3="http://schemas.microsoft.com/office/drawing/2016/5/9/chartex" xmlns:cx4="http://schemas.microsoft.com/office/drawing/2016/5/10/chartex" xmlns:cx5="http://schemas.microsoft.com/office/drawing/2016/5/11/chartex" xmlns:cx6="http://schemas.microsoft.com/office/drawing/2016/5/12/chartex" xmlns:cx7="http://schemas.microsoft.com/office/drawing/2016/5/13/chartex" xmlns:cx8="http://schemas.microsoft.com/office/drawing/2016/5/14/chartex" xmlns:mc="http://schemas.openxmlformats.org/markup-compatibility/2006" xmlns:aink="http://schemas.microsoft.com/office/drawing/2016/ink" xmlns:am3d="http://schemas.microsoft.com/office/drawing/2017/model3d" xmlns:o="urn:schemas-microsoft-com:office:office" xmlns:oel="http://schemas.microsoft.com/office/2019/extlst" xmlns:r="http://schemas.openxmlformats.org/officeDocument/2006/relationships" xmlns:m="http://schemas.openxmlformats.org/officeDocument/2006/math" xmlns:v="urn:schemas-microsoft-com:vml" xmlns:wp14="http://schemas.microsoft.com/office/word/2010/wordprocessingDrawing" xmlns:wp="http://schemas.openxmlformats.org/drawingml/2006/wordprocessingDrawing" xmlns:w10="urn:schemas-microsoft-com:office:word" xmlns:w="http://schemas.openxmlformats.org/wordprocessingml/2006/main" xmlns:w14="http://schemas.microsoft.com/office/word/2010/wordml" xmlns:w15="http://schemas.microsoft.com/office/word/2012/wordml" xmlns:w16cex="http://schemas.microsoft.com/office/word/2018/wordml/cex" xmlns:w16cid="http://schemas.microsoft.com/office/word/2016/wordml/cid" xmlns:w16="http://schemas.microsoft.com/office/word/2018/wordml" xmlns:w16du="http://schemas.microsoft.com/office/word/2023/wordml/word16du" xmlns:w16sdtdh="http://schemas.microsoft.com/office/word/2020/wordml/sdtdatahash" xmlns:w16sdtfl="http://schemas.microsoft.com/office/word/2024/wordml/sdtformatlock" xmlns:w16se="http://schemas.microsoft.com/office/word/2015/wordml/symex" xmlns:wpg="http://schemas.microsoft.com/office/word/2010/wordprocessingGroup" xmlns:wpi="http://schemas.microsoft.com/office/word/2010/wordprocessingInk" xmlns:wne="http://schemas.microsoft.com/office/word/2006/wordml" xmlns:wps="http://schemas.microsoft.com/office/word/2010/wordprocessingShape" mc:Ignorable="w14 w15 w16se w16cid w16 w16cex w16sdtdh w16sdtfl w16du wp14">
+  <w15:person w15:author="José Martínez Carrera">
+    <w15:presenceInfo w15:providerId="AD" w15:userId="S::director@gestiondecobros.net::5001a5fa-be56-4670-beec-edebbc225fb5"/>
+  </w15:person>
+</w15:people>
 </file>
 
 <file path=word/styles.xml><?xml version="1.0" encoding="utf-8"?>
@@ -11861,6 +12126,16 @@
       </w:tcPr>
     </w:tblStylePr>
   </w:style>
+  <w:style w:type="paragraph" w:styleId="Revisin">
+    <w:name w:val="Revision"/>
+    <w:hidden/>
+    <w:uiPriority w:val="99"/>
+    <w:semiHidden/>
+    <w:rsid w:val="00E77D43"/>
+    <w:pPr>
+      <w:spacing w:after="0" w:line="240" w:lineRule="auto"/>
+    </w:pPr>
+  </w:style>
 </w:styles>
 </file>
 

</xml_diff>